<commit_message>
Text File added and ques 3 added
</commit_message>
<xml_diff>
--- a/TestGitHub.docx
+++ b/TestGitHub.docx
@@ -29,6 +29,11 @@
       </w:r>
       <w:r>
         <w:t>(Test 2)</w:t>
+      </w:r>
+    </w:p>
+    <w:p>
+      <w:r>
+        <w:t xml:space="preserve">Q3. </w:t>
       </w:r>
     </w:p>
     <w:p/>

</xml_diff>